<commit_message>
Commit del día 23 para reflejar los cambios producidos por el equipo de diseño
</commit_message>
<xml_diff>
--- a/1º Iteración/Grupo Análisis y Diseño/Modelado de Requisitos/Documentacion v0.docx
+++ b/1º Iteración/Grupo Análisis y Diseño/Modelado de Requisitos/Documentacion v0.docx
@@ -188,7 +188,7 @@
       <w:tr>
         <w:tc>
           <w:tcPr>
-            <w:tcW w:w="918" w:type="dxa"/>
+            <w:tcW w:w="957" w:type="dxa"/>
             <w:shd w:val="clear" w:color="auto" w:fill="1F497D" w:themeFill="text2"/>
           </w:tcPr>
           <w:p>
@@ -234,7 +234,7 @@
         </w:tc>
         <w:tc>
           <w:tcPr>
-            <w:tcW w:w="7218" w:type="dxa"/>
+            <w:tcW w:w="7179" w:type="dxa"/>
             <w:shd w:val="clear" w:color="auto" w:fill="1F497D" w:themeFill="text2"/>
           </w:tcPr>
           <w:p>
@@ -259,7 +259,7 @@
       <w:tr>
         <w:tc>
           <w:tcPr>
-            <w:tcW w:w="918" w:type="dxa"/>
+            <w:tcW w:w="957" w:type="dxa"/>
           </w:tcPr>
           <w:p>
             <w:pPr>
@@ -295,85 +295,7 @@
         </w:tc>
         <w:tc>
           <w:tcPr>
-            <w:tcW w:w="7218" w:type="dxa"/>
-          </w:tcPr>
-          <w:p>
-            <w:pPr>
-              <w:rPr>
-                <w:sz w:val="24"/>
-              </w:rPr>
-            </w:pPr>
-            <w:proofErr w:type="spellStart"/>
-            <w:r>
-              <w:rPr>
-                <w:sz w:val="24"/>
-              </w:rPr>
-              <w:t>Creación</w:t>
-            </w:r>
-            <w:proofErr w:type="spellEnd"/>
-            <w:r>
-              <w:rPr>
-                <w:sz w:val="24"/>
-              </w:rPr>
-              <w:t xml:space="preserve"> del </w:t>
-            </w:r>
-            <w:proofErr w:type="spellStart"/>
-            <w:r>
-              <w:rPr>
-                <w:sz w:val="24"/>
-              </w:rPr>
-              <w:t>documento</w:t>
-            </w:r>
-            <w:proofErr w:type="spellEnd"/>
-            <w:r>
-              <w:rPr>
-                <w:sz w:val="24"/>
-              </w:rPr>
-              <w:t>.</w:t>
-            </w:r>
-          </w:p>
-        </w:tc>
-      </w:tr>
-      <w:tr>
-        <w:tc>
-          <w:tcPr>
-            <w:tcW w:w="918" w:type="dxa"/>
-          </w:tcPr>
-          <w:p>
-            <w:pPr>
-              <w:rPr>
-                <w:sz w:val="24"/>
-              </w:rPr>
-            </w:pPr>
-            <w:r>
-              <w:rPr>
-                <w:sz w:val="24"/>
-              </w:rPr>
-              <w:t>0.1</w:t>
-            </w:r>
-          </w:p>
-        </w:tc>
-        <w:tc>
-          <w:tcPr>
-            <w:tcW w:w="1440" w:type="dxa"/>
-          </w:tcPr>
-          <w:p>
-            <w:pPr>
-              <w:rPr>
-                <w:sz w:val="24"/>
-              </w:rPr>
-            </w:pPr>
-            <w:r>
-              <w:rPr>
-                <w:sz w:val="24"/>
-              </w:rPr>
-              <w:t>12/03/2012</w:t>
-            </w:r>
-          </w:p>
-        </w:tc>
-        <w:tc>
-          <w:tcPr>
-            <w:tcW w:w="7218" w:type="dxa"/>
+            <w:tcW w:w="7179" w:type="dxa"/>
           </w:tcPr>
           <w:p>
             <w:pPr>
@@ -387,14 +309,23 @@
                 <w:sz w:val="24"/>
                 <w:lang w:val="es-ES"/>
               </w:rPr>
-              <w:t>Inclusi</w:t>
+              <w:t>Creación de Documento y C</w:t>
             </w:r>
             <w:r>
               <w:rPr>
                 <w:sz w:val="24"/>
                 <w:lang w:val="es-ES"/>
               </w:rPr>
-              <w:t>ón de Requisitos y Diagramas.</w:t>
+              <w:t>asos de U</w:t>
+            </w:r>
+            <w:bookmarkStart w:id="0" w:name="_GoBack"/>
+            <w:bookmarkEnd w:id="0"/>
+            <w:r>
+              <w:rPr>
+                <w:sz w:val="24"/>
+                <w:lang w:val="es-ES"/>
+              </w:rPr>
+              <w:t>so</w:t>
             </w:r>
           </w:p>
         </w:tc>
@@ -14505,8 +14436,6 @@
           <w:lang w:val="es-ES_tradnl"/>
         </w:rPr>
       </w:pPr>
-      <w:bookmarkStart w:id="0" w:name="_GoBack"/>
-      <w:bookmarkEnd w:id="0"/>
     </w:p>
     <w:tbl>
       <w:tblPr>
@@ -15851,7 +15780,7 @@
         <w:rFonts w:asciiTheme="majorHAnsi" w:eastAsiaTheme="majorEastAsia" w:hAnsiTheme="majorHAnsi" w:cstheme="majorBidi"/>
         <w:noProof/>
       </w:rPr>
-      <w:t>18</w:t>
+      <w:t>2</w:t>
     </w:r>
     <w:r>
       <w:rPr>
@@ -20794,7 +20723,7 @@
 </file>
 
 <file path=customXml/itemProps2.xml><?xml version="1.0" encoding="utf-8"?>
-<ds:datastoreItem xmlns:ds="http://schemas.openxmlformats.org/officeDocument/2006/customXml" ds:itemID="{A4F0D349-F68A-4168-B84E-49861F53C101}">
+<ds:datastoreItem xmlns:ds="http://schemas.openxmlformats.org/officeDocument/2006/customXml" ds:itemID="{DA1FC24C-199D-462D-B9B0-5BA8EE76A14E}">
   <ds:schemaRefs>
     <ds:schemaRef ds:uri="http://schemas.openxmlformats.org/officeDocument/2006/bibliography"/>
   </ds:schemaRefs>

</xml_diff>